<commit_message>
Updated design docs for Conveyor/KitRobot/Stand agents
Design docs now reflect the current implementation.
</commit_message>
<xml_diff>
--- a/docs/agent_design_docs/dpaje_4col_format/Kitting_Cell_v0_Design_ConveyorAgent.docx
+++ b/docs/agent_design_docs/dpaje_4col_format/Kitting_Cell_v0_Design_ConveyorAgent.docx
@@ -10,6 +10,8 @@
           <w:szCs w:val="24"/>
         </w:rPr>
       </w:pPr>
+      <w:bookmarkStart w:id="0" w:name="_GoBack"/>
+      <w:bookmarkEnd w:id="0"/>
       <w:r>
         <w:rPr>
           <w:b/>
@@ -25,7 +27,13 @@
         <w:t>List</w:t>
       </w:r>
       <w:r>
-        <w:t>&lt;Kit&gt; KitsOnConveyor</w:t>
+        <w:t>&lt;</w:t>
+      </w:r>
+      <w:r>
+        <w:t>My</w:t>
+      </w:r>
+      <w:r>
+        <w:t>Kit&gt; KitsOnConveyor</w:t>
       </w:r>
       <w:r>
         <w:t xml:space="preserve"> </w:t>
@@ -428,12 +436,7 @@
     </w:p>
     <w:p>
       <w:r>
-        <w:t>GUIConveyor.</w:t>
-      </w:r>
-      <w:bookmarkStart w:id="0" w:name="_GoBack"/>
-      <w:bookmarkEnd w:id="0"/>
-      <w:r>
-        <w:t>bringEmptyKit(k);</w:t>
+        <w:t>GUIConveyor.bringEmptyKit(k);</w:t>
       </w:r>
     </w:p>
     <w:p>
@@ -1219,10 +1222,12 @@
     <w:sig w:usb0="E10002FF" w:usb1="4000ACFF" w:usb2="00000009" w:usb3="00000000" w:csb0="0000019F" w:csb1="00000000"/>
   </w:font>
   <w:font w:name="ＭＳ 明朝">
-    <w:charset w:val="4E"/>
-    <w:family w:val="auto"/>
-    <w:pitch w:val="variable"/>
-    <w:sig w:usb0="E00002FF" w:usb1="6AC7FDFB" w:usb2="00000012" w:usb3="00000000" w:csb0="0002009F" w:csb1="00000000"/>
+    <w:panose1 w:val="00000000000000000000"/>
+    <w:charset w:val="80"/>
+    <w:family w:val="roman"/>
+    <w:notTrueType/>
+    <w:pitch w:val="fixed"/>
+    <w:sig w:usb0="00000001" w:usb1="08070000" w:usb2="00000010" w:usb3="00000000" w:csb0="00020000" w:csb1="00000000"/>
   </w:font>
   <w:font w:name="Times New Roman">
     <w:panose1 w:val="02020603050405020304"/>
@@ -1246,10 +1251,12 @@
     <w:sig w:usb0="E0002AFF" w:usb1="C0007843" w:usb2="00000009" w:usb3="00000000" w:csb0="000001FF" w:csb1="00000000"/>
   </w:font>
   <w:font w:name="ＭＳ ゴシック">
-    <w:charset w:val="4E"/>
-    <w:family w:val="auto"/>
-    <w:pitch w:val="variable"/>
-    <w:sig w:usb0="E00002FF" w:usb1="6AC7FDFB" w:usb2="00000012" w:usb3="00000000" w:csb0="0002009F" w:csb1="00000000"/>
+    <w:panose1 w:val="00000000000000000000"/>
+    <w:charset w:val="80"/>
+    <w:family w:val="modern"/>
+    <w:notTrueType/>
+    <w:pitch w:val="fixed"/>
+    <w:sig w:usb0="00000001" w:usb1="08070000" w:usb2="00000010" w:usb3="00000000" w:csb0="00020000" w:csb1="00000000"/>
   </w:font>
   <w:font w:name="Cambria">
     <w:panose1 w:val="02040503050406030204"/>
@@ -1279,6 +1286,7 @@
     <w:rsid w:val="00406EA9"/>
     <w:rsid w:val="006433A6"/>
     <w:rsid w:val="0085658E"/>
+    <w:rsid w:val="00872020"/>
     <w:rsid w:val="00A01745"/>
     <w:rsid w:val="00B13324"/>
     <w:rsid w:val="00B21D32"/>
@@ -2116,7 +2124,7 @@
 </file>
 
 <file path=customXml/itemProps2.xml><?xml version="1.0" encoding="utf-8"?>
-<ds:datastoreItem xmlns:ds="http://schemas.openxmlformats.org/officeDocument/2006/customXml" ds:itemID="{A8EF31A2-165C-2B4D-A6DC-BFE81EEC71AC}">
+<ds:datastoreItem xmlns:ds="http://schemas.openxmlformats.org/officeDocument/2006/customXml" ds:itemID="{5F0AA600-3856-8A45-949B-9F497819D28A}">
   <ds:schemaRefs>
     <ds:schemaRef ds:uri="http://schemas.openxmlformats.org/officeDocument/2006/bibliography"/>
   </ds:schemaRefs>

</xml_diff>